<commit_message>
Commented on Yasmina's assignment 2.
</commit_message>
<xml_diff>
--- a/LeopardWeb/Assignment 2 - Yasmina.docx
+++ b/LeopardWeb/Assignment 2 - Yasmina.docx
@@ -1,11 +1,11 @@
 
 <file path=word/document.xml><?xml version="1.0" encoding="utf-8"?>
-<w:document xmlns:o="urn:schemas-microsoft-com:office:office" xmlns:r="http://schemas.openxmlformats.org/officeDocument/2006/relationships" xmlns:v="urn:schemas-microsoft-com:vml" xmlns:w="http://schemas.openxmlformats.org/wordprocessingml/2006/main" xmlns:w10="urn:schemas-microsoft-com:office:word" xmlns:wp="http://schemas.openxmlformats.org/drawingml/2006/wordprocessingDrawing" xmlns:wps="http://schemas.microsoft.com/office/word/2010/wordprocessingShape" xmlns:wpg="http://schemas.microsoft.com/office/word/2010/wordprocessingGroup" xmlns:mc="http://schemas.openxmlformats.org/markup-compatibility/2006" xmlns:wp14="http://schemas.microsoft.com/office/word/2010/wordprocessingDrawing" xmlns:w14="http://schemas.microsoft.com/office/word/2010/wordml" mc:Ignorable="w14 wp14">
+<w:document xmlns:wpc="http://schemas.microsoft.com/office/word/2010/wordprocessingCanvas" xmlns:cx="http://schemas.microsoft.com/office/drawing/2014/chartex" xmlns:cx1="http://schemas.microsoft.com/office/drawing/2015/9/8/chartex" xmlns:cx2="http://schemas.microsoft.com/office/drawing/2015/10/21/chartex" xmlns:cx3="http://schemas.microsoft.com/office/drawing/2016/5/9/chartex" xmlns:cx4="http://schemas.microsoft.com/office/drawing/2016/5/10/chartex" xmlns:cx5="http://schemas.microsoft.com/office/drawing/2016/5/11/chartex" xmlns:cx6="http://schemas.microsoft.com/office/drawing/2016/5/12/chartex" xmlns:cx7="http://schemas.microsoft.com/office/drawing/2016/5/13/chartex" xmlns:cx8="http://schemas.microsoft.com/office/drawing/2016/5/14/chartex" xmlns:mc="http://schemas.openxmlformats.org/markup-compatibility/2006" xmlns:aink="http://schemas.microsoft.com/office/drawing/2016/ink" xmlns:am3d="http://schemas.microsoft.com/office/drawing/2017/model3d" xmlns:o="urn:schemas-microsoft-com:office:office" xmlns:oel="http://schemas.microsoft.com/office/2019/extlst" xmlns:r="http://schemas.openxmlformats.org/officeDocument/2006/relationships" xmlns:m="http://schemas.openxmlformats.org/officeDocument/2006/math" xmlns:v="urn:schemas-microsoft-com:vml" xmlns:wp14="http://schemas.microsoft.com/office/word/2010/wordprocessingDrawing" xmlns:wp="http://schemas.openxmlformats.org/drawingml/2006/wordprocessingDrawing" xmlns:w10="urn:schemas-microsoft-com:office:word" xmlns:w="http://schemas.openxmlformats.org/wordprocessingml/2006/main" xmlns:w14="http://schemas.microsoft.com/office/word/2010/wordml" xmlns:w15="http://schemas.microsoft.com/office/word/2012/wordml" xmlns:w16cex="http://schemas.microsoft.com/office/word/2018/wordml/cex" xmlns:w16cid="http://schemas.microsoft.com/office/word/2016/wordml/cid" xmlns:w16="http://schemas.microsoft.com/office/word/2018/wordml" xmlns:w16du="http://schemas.microsoft.com/office/word/2023/wordml/word16du" xmlns:w16sdtdh="http://schemas.microsoft.com/office/word/2020/wordml/sdtdatahash" xmlns:w16se="http://schemas.microsoft.com/office/word/2015/wordml/symex" xmlns:wpg="http://schemas.microsoft.com/office/word/2010/wordprocessingGroup" xmlns:wpi="http://schemas.microsoft.com/office/word/2010/wordprocessingInk" xmlns:wne="http://schemas.microsoft.com/office/word/2006/wordml" xmlns:wps="http://schemas.microsoft.com/office/word/2010/wordprocessingShape" mc:Ignorable="w14 w15 w16se w16cid w16 w16cex w16sdtdh wp14">
   <w:body>
     <w:p>
       <w:pPr>
         <w:pStyle w:val="Heading2"/>
-        <w:spacing w:lineRule="auto" w:line="360" w:before="360" w:after="120"/>
+        <w:spacing w:line="360" w:lineRule="auto"/>
         <w:rPr>
           <w:u w:val="single"/>
         </w:rPr>
@@ -22,56 +22,83 @@
     <w:p>
       <w:pPr>
         <w:pStyle w:val="Heading3"/>
-        <w:spacing w:lineRule="auto" w:line="360"/>
-        <w:rPr/>
+        <w:spacing w:line="360" w:lineRule="auto"/>
       </w:pPr>
       <w:bookmarkStart w:id="1" w:name="_c3w7izo813cs"/>
       <w:bookmarkEnd w:id="1"/>
       <w:r>
-        <w:rPr/>
         <w:t>Yasmina Habchi</w:t>
       </w:r>
     </w:p>
     <w:p>
       <w:pPr>
-        <w:pStyle w:val="Normal1"/>
-        <w:spacing w:lineRule="auto" w:line="360"/>
-        <w:rPr/>
-      </w:pPr>
-      <w:r>
-        <w:rPr/>
-      </w:r>
+        <w:pStyle w:val="LO-normal"/>
+        <w:spacing w:line="360" w:lineRule="auto"/>
+        <w:rPr>
+          <w:color w:val="FF0000"/>
+        </w:rPr>
+      </w:pPr>
+      <w:r>
+        <w:rPr>
+          <w:color w:val="FF0000"/>
+        </w:rPr>
+        <w:t>Comments in Red – Alexander Puttré</w:t>
+      </w:r>
+    </w:p>
+    <w:p>
+      <w:pPr>
+        <w:pStyle w:val="LO-normal"/>
+        <w:spacing w:line="360" w:lineRule="auto"/>
+        <w:rPr>
+          <w:color w:val="FF0000"/>
+        </w:rPr>
+      </w:pPr>
     </w:p>
     <w:p>
       <w:pPr>
         <w:pStyle w:val="Heading2"/>
-        <w:spacing w:lineRule="auto" w:line="360"/>
-        <w:rPr/>
+        <w:spacing w:line="360" w:lineRule="auto"/>
       </w:pPr>
       <w:bookmarkStart w:id="2" w:name="_8g0h7ipdy5wb"/>
       <w:bookmarkEnd w:id="2"/>
       <w:r>
-        <w:rPr/>
         <w:t xml:space="preserve">Waterfall: </w:t>
       </w:r>
     </w:p>
     <w:p>
       <w:pPr>
+        <w:pStyle w:val="LO-normal"/>
+      </w:pPr>
+    </w:p>
+    <w:p>
+      <w:pPr>
+        <w:pStyle w:val="LO-normal"/>
+        <w:rPr>
+          <w:color w:val="FF0000"/>
+        </w:rPr>
+      </w:pPr>
+      <w:r>
+        <w:rPr>
+          <w:color w:val="FF0000"/>
+        </w:rPr>
+        <w:t>I believe that it would be helpful to have projected dates for each phase to be completed by. That way, we can make sure the project is on track to be completed by the due date.</w:t>
+      </w:r>
+    </w:p>
+    <w:p>
+      <w:pPr>
         <w:pStyle w:val="Heading3"/>
-        <w:spacing w:lineRule="auto" w:line="360"/>
-        <w:rPr/>
+        <w:spacing w:line="360" w:lineRule="auto"/>
       </w:pPr>
       <w:bookmarkStart w:id="3" w:name="_7kb30efxmjnd"/>
       <w:bookmarkEnd w:id="3"/>
       <w:r>
-        <w:rPr/>
         <w:t xml:space="preserve">1- Requirements Definition: </w:t>
       </w:r>
     </w:p>
     <w:p>
       <w:pPr>
-        <w:pStyle w:val="Normal1"/>
-        <w:spacing w:lineRule="auto" w:line="360"/>
+        <w:pStyle w:val="LO-normal"/>
+        <w:spacing w:line="360" w:lineRule="auto"/>
         <w:rPr>
           <w:sz w:val="26"/>
           <w:szCs w:val="26"/>
@@ -87,22 +114,42 @@
     </w:p>
     <w:p>
       <w:pPr>
+        <w:pStyle w:val="LO-normal"/>
+        <w:spacing w:line="360" w:lineRule="auto"/>
+        <w:rPr>
+          <w:color w:val="FF0000"/>
+          <w:sz w:val="26"/>
+          <w:szCs w:val="26"/>
+        </w:rPr>
+      </w:pPr>
+      <w:r>
+        <w:rPr>
+          <w:color w:val="FF0000"/>
+          <w:sz w:val="26"/>
+          <w:szCs w:val="26"/>
+        </w:rPr>
+        <w:t>How should we aggregate the users’ specifications? Should we produce a design document to use as a reference for the rest of the development process?</w:t>
+      </w:r>
+    </w:p>
+    <w:p>
+      <w:pPr>
         <w:pStyle w:val="Heading3"/>
-        <w:spacing w:lineRule="auto" w:line="360"/>
-        <w:rPr/>
+        <w:spacing w:line="360" w:lineRule="auto"/>
       </w:pPr>
       <w:bookmarkStart w:id="4" w:name="_kpt1mg1v9ub0"/>
       <w:bookmarkEnd w:id="4"/>
       <w:r>
-        <w:rPr/>
         <w:t xml:space="preserve">2- System and Software Design: </w:t>
       </w:r>
     </w:p>
     <w:p>
       <w:pPr>
-        <w:pStyle w:val="Normal1"/>
-        <w:spacing w:lineRule="auto" w:line="360"/>
-        <w:rPr/>
+        <w:pStyle w:val="LO-normal"/>
+        <w:spacing w:line="360" w:lineRule="auto"/>
+        <w:rPr>
+          <w:sz w:val="26"/>
+          <w:szCs w:val="26"/>
+        </w:rPr>
       </w:pPr>
       <w:r>
         <w:rPr>
@@ -114,21 +161,36 @@
     </w:p>
     <w:p>
       <w:pPr>
+        <w:pStyle w:val="LO-normal"/>
+        <w:spacing w:line="360" w:lineRule="auto"/>
+        <w:rPr>
+          <w:color w:val="FF0000"/>
+        </w:rPr>
+      </w:pPr>
+      <w:r>
+        <w:rPr>
+          <w:color w:val="FF0000"/>
+          <w:sz w:val="26"/>
+          <w:szCs w:val="26"/>
+        </w:rPr>
+        <w:t>User interface design goes here as well.</w:t>
+      </w:r>
+    </w:p>
+    <w:p>
+      <w:pPr>
         <w:pStyle w:val="Heading3"/>
-        <w:spacing w:lineRule="auto" w:line="360"/>
-        <w:rPr/>
+        <w:spacing w:line="360" w:lineRule="auto"/>
       </w:pPr>
       <w:bookmarkStart w:id="5" w:name="_d0d9wu5losum"/>
       <w:bookmarkEnd w:id="5"/>
       <w:r>
-        <w:rPr/>
         <w:t>3- Implementation and unit testing:</w:t>
       </w:r>
     </w:p>
     <w:p>
       <w:pPr>
-        <w:pStyle w:val="Normal1"/>
-        <w:spacing w:lineRule="auto" w:line="360"/>
+        <w:pStyle w:val="LO-normal"/>
+        <w:spacing w:line="360" w:lineRule="auto"/>
         <w:rPr>
           <w:sz w:val="26"/>
           <w:szCs w:val="26"/>
@@ -145,20 +207,19 @@
     <w:p>
       <w:pPr>
         <w:pStyle w:val="Heading3"/>
-        <w:spacing w:lineRule="auto" w:line="360"/>
-        <w:rPr/>
+        <w:spacing w:line="360" w:lineRule="auto"/>
       </w:pPr>
       <w:bookmarkStart w:id="6" w:name="_pcb2gyahow1j"/>
       <w:bookmarkEnd w:id="6"/>
       <w:r>
-        <w:rPr/>
+        <w:lastRenderedPageBreak/>
         <w:t>4- Integration and system testing:</w:t>
       </w:r>
     </w:p>
     <w:p>
       <w:pPr>
-        <w:pStyle w:val="Normal1"/>
-        <w:spacing w:lineRule="auto" w:line="360"/>
+        <w:pStyle w:val="LO-normal"/>
+        <w:spacing w:line="360" w:lineRule="auto"/>
         <w:rPr>
           <w:sz w:val="26"/>
           <w:szCs w:val="26"/>
@@ -174,37 +235,38 @@
     </w:p>
     <w:p>
       <w:pPr>
-        <w:pStyle w:val="Normal1"/>
-        <w:spacing w:lineRule="auto" w:line="360"/>
-        <w:rPr>
-          <w:sz w:val="26"/>
-          <w:szCs w:val="26"/>
-        </w:rPr>
-      </w:pPr>
-      <w:r>
-        <w:rPr>
-          <w:sz w:val="26"/>
-          <w:szCs w:val="26"/>
-        </w:rPr>
+        <w:pStyle w:val="LO-normal"/>
+        <w:spacing w:line="360" w:lineRule="auto"/>
+        <w:rPr>
+          <w:color w:val="FF0000"/>
+          <w:sz w:val="26"/>
+          <w:szCs w:val="26"/>
+        </w:rPr>
+      </w:pPr>
+      <w:r>
+        <w:rPr>
+          <w:color w:val="FF0000"/>
+          <w:sz w:val="26"/>
+          <w:szCs w:val="26"/>
+        </w:rPr>
+        <w:t>We should also gauge the user experience and make sure the UI is intuitive and functional.</w:t>
       </w:r>
     </w:p>
     <w:p>
       <w:pPr>
         <w:pStyle w:val="Heading3"/>
-        <w:spacing w:lineRule="auto" w:line="360"/>
-        <w:rPr/>
+        <w:spacing w:line="360" w:lineRule="auto"/>
       </w:pPr>
       <w:bookmarkStart w:id="7" w:name="_jsyw2ish094s"/>
       <w:bookmarkEnd w:id="7"/>
       <w:r>
-        <w:rPr/>
         <w:t>5- Operation and Maintenance:</w:t>
       </w:r>
     </w:p>
     <w:p>
       <w:pPr>
-        <w:pStyle w:val="Normal1"/>
-        <w:spacing w:lineRule="auto" w:line="360"/>
+        <w:pStyle w:val="LO-normal"/>
+        <w:spacing w:line="360" w:lineRule="auto"/>
         <w:rPr>
           <w:sz w:val="26"/>
           <w:szCs w:val="26"/>
@@ -220,53 +282,48 @@
     </w:p>
     <w:p>
       <w:pPr>
-        <w:pStyle w:val="Normal1"/>
-        <w:spacing w:lineRule="auto" w:line="360"/>
-        <w:rPr>
-          <w:sz w:val="26"/>
-          <w:szCs w:val="26"/>
-        </w:rPr>
-      </w:pPr>
-      <w:r>
-        <w:rPr>
-          <w:sz w:val="26"/>
-          <w:szCs w:val="26"/>
-        </w:rPr>
-      </w:r>
-    </w:p>
-    <w:p>
-      <w:pPr>
-        <w:pStyle w:val="Normal1"/>
-        <w:spacing w:lineRule="auto" w:line="360"/>
-        <w:rPr>
-          <w:sz w:val="26"/>
-          <w:szCs w:val="26"/>
-        </w:rPr>
-      </w:pPr>
-      <w:r>
-        <w:rPr>
-          <w:sz w:val="26"/>
-          <w:szCs w:val="26"/>
-        </w:rPr>
-      </w:r>
+        <w:pStyle w:val="LO-normal"/>
+        <w:spacing w:line="360" w:lineRule="auto"/>
+        <w:rPr>
+          <w:color w:val="FF0000"/>
+          <w:sz w:val="26"/>
+          <w:szCs w:val="26"/>
+        </w:rPr>
+      </w:pPr>
+      <w:r>
+        <w:rPr>
+          <w:color w:val="FF0000"/>
+          <w:sz w:val="26"/>
+          <w:szCs w:val="26"/>
+        </w:rPr>
+        <w:t>How often should we interview the users? Should we have some kind of built-in feedback functionality whereby users can report issues as they encounter them?</w:t>
+      </w:r>
+    </w:p>
+    <w:p>
+      <w:pPr>
+        <w:pStyle w:val="LO-normal"/>
+        <w:spacing w:line="360" w:lineRule="auto"/>
+        <w:rPr>
+          <w:sz w:val="26"/>
+          <w:szCs w:val="26"/>
+        </w:rPr>
+      </w:pPr>
     </w:p>
     <w:p>
       <w:pPr>
         <w:pStyle w:val="Heading2"/>
-        <w:spacing w:lineRule="auto" w:line="360"/>
-        <w:rPr/>
+        <w:spacing w:line="360" w:lineRule="auto"/>
       </w:pPr>
       <w:bookmarkStart w:id="8" w:name="_e5zg1fbjb0em"/>
       <w:bookmarkEnd w:id="8"/>
       <w:r>
-        <w:rPr/>
         <w:t>Incremental:</w:t>
       </w:r>
     </w:p>
     <w:p>
       <w:pPr>
-        <w:pStyle w:val="Normal1"/>
-        <w:spacing w:lineRule="auto" w:line="360"/>
+        <w:pStyle w:val="LO-normal"/>
+        <w:spacing w:line="360" w:lineRule="auto"/>
         <w:rPr>
           <w:sz w:val="26"/>
           <w:szCs w:val="26"/>
@@ -282,8 +339,8 @@
     </w:p>
     <w:p>
       <w:pPr>
-        <w:pStyle w:val="Normal1"/>
-        <w:spacing w:lineRule="auto" w:line="360"/>
+        <w:pStyle w:val="LO-normal"/>
+        <w:spacing w:line="360" w:lineRule="auto"/>
         <w:rPr>
           <w:sz w:val="26"/>
           <w:szCs w:val="26"/>
@@ -299,74 +356,77 @@
     </w:p>
     <w:p>
       <w:pPr>
-        <w:pStyle w:val="Normal1"/>
-        <w:spacing w:lineRule="auto" w:line="360"/>
-        <w:rPr>
-          <w:sz w:val="26"/>
-          <w:szCs w:val="26"/>
-        </w:rPr>
-      </w:pPr>
-      <w:r>
-        <w:rPr>
-          <w:sz w:val="26"/>
-          <w:szCs w:val="26"/>
-        </w:rPr>
-      </w:r>
+        <w:pStyle w:val="LO-normal"/>
+        <w:spacing w:line="360" w:lineRule="auto"/>
+        <w:rPr>
+          <w:color w:val="FF0000"/>
+          <w:sz w:val="26"/>
+          <w:szCs w:val="26"/>
+        </w:rPr>
+      </w:pPr>
+      <w:r>
+        <w:rPr>
+          <w:color w:val="FF0000"/>
+          <w:sz w:val="26"/>
+          <w:szCs w:val="26"/>
+        </w:rPr>
+        <w:t>How many increments should there be in total before the software is fully featured, and what functions should be present in which increments?</w:t>
+      </w:r>
+    </w:p>
+    <w:p>
+      <w:pPr>
+        <w:pStyle w:val="LO-normal"/>
+        <w:spacing w:line="360" w:lineRule="auto"/>
+        <w:rPr>
+          <w:sz w:val="26"/>
+          <w:szCs w:val="26"/>
+        </w:rPr>
+      </w:pPr>
     </w:p>
     <w:p>
       <w:pPr>
         <w:pStyle w:val="Heading2"/>
-        <w:spacing w:lineRule="auto" w:line="360"/>
-        <w:rPr/>
+        <w:spacing w:line="360" w:lineRule="auto"/>
       </w:pPr>
       <w:bookmarkStart w:id="9" w:name="_ose9fokljs2x"/>
       <w:bookmarkEnd w:id="9"/>
       <w:r>
-        <w:rPr/>
         <w:t>Integration and Configuration:</w:t>
       </w:r>
     </w:p>
     <w:p>
       <w:pPr>
         <w:pStyle w:val="Heading3"/>
-        <w:rPr/>
       </w:pPr>
       <w:bookmarkStart w:id="10" w:name="_bdgrknpspyv7"/>
       <w:bookmarkEnd w:id="10"/>
       <w:r>
-        <w:rPr/>
         <w:t>1- Requirements Specification:</w:t>
       </w:r>
     </w:p>
     <w:p>
       <w:pPr>
-        <w:pStyle w:val="Normal1"/>
-        <w:rPr/>
-      </w:pPr>
-      <w:r>
-        <w:rPr/>
+        <w:pStyle w:val="LO-normal"/>
+      </w:pPr>
+      <w:r>
         <w:t>I already mentioned the specific requirements needed to ensure that the client is satisfied with the end result.</w:t>
       </w:r>
     </w:p>
     <w:p>
       <w:pPr>
         <w:pStyle w:val="Heading3"/>
-        <w:rPr/>
       </w:pPr>
       <w:bookmarkStart w:id="11" w:name="_f0l6m0ppopki"/>
       <w:bookmarkEnd w:id="11"/>
       <w:r>
-        <w:rPr/>
         <w:t>2- Component Analysis:</w:t>
       </w:r>
     </w:p>
     <w:p>
       <w:pPr>
-        <w:pStyle w:val="Normal1"/>
-        <w:rPr/>
-      </w:pPr>
-      <w:r>
-        <w:rPr/>
+        <w:pStyle w:val="LO-normal"/>
+      </w:pPr>
+      <w:r>
         <w:t xml:space="preserve">For the database, I would suggest starting with SQLite, it is a </w:t>
       </w:r>
       <w:r>
@@ -376,21 +436,29 @@
         <w:t>C-language library that implements a small, fast, full-featured, SQL database engine.</w:t>
       </w:r>
       <w:r>
-        <w:rPr/>
         <w:t xml:space="preserve"> As for the website, it is known that Python is the easiest language to use in this case. I would suggest starting with: PySimpleGUI (</w:t>
       </w:r>
-      <w:hyperlink r:id="rId2">
+      <w:hyperlink r:id="rId4">
         <w:r>
           <w:rPr>
             <w:rStyle w:val="ListLabel1"/>
-            <w:color w:val="1155CC"/>
-            <w:u w:val="single"/>
           </w:rPr>
-          <w:t>https://www.pysimplegui.org/en/latest/</w:t>
+          <w:t>https://www.pysimple</w:t>
+        </w:r>
+        <w:r>
+          <w:rPr>
+            <w:rStyle w:val="ListLabel1"/>
+          </w:rPr>
+          <w:t>g</w:t>
+        </w:r>
+        <w:r>
+          <w:rPr>
+            <w:rStyle w:val="ListLabel1"/>
+          </w:rPr>
+          <w:t>ui.org/en/latest/</w:t>
         </w:r>
       </w:hyperlink>
       <w:r>
-        <w:rPr/>
         <w:t xml:space="preserve">). </w:t>
       </w:r>
       <w:r>
@@ -402,148 +470,553 @@
     </w:p>
     <w:p>
       <w:pPr>
+        <w:pStyle w:val="LO-normal"/>
+        <w:rPr>
+          <w:color w:val="FF0000"/>
+        </w:rPr>
+      </w:pPr>
+      <w:r>
+        <w:rPr>
+          <w:color w:val="FF0000"/>
+        </w:rPr>
+        <w:t>For the GUI, we should also consider alternatives like tkinter and Qt.</w:t>
+      </w:r>
+    </w:p>
+    <w:p>
+      <w:pPr>
         <w:pStyle w:val="Heading3"/>
-        <w:rPr/>
       </w:pPr>
       <w:bookmarkStart w:id="12" w:name="_1pky5aerjqh4"/>
       <w:bookmarkEnd w:id="12"/>
       <w:r>
-        <w:rPr/>
         <w:t>3- Requirements Modification:</w:t>
       </w:r>
     </w:p>
     <w:p>
       <w:pPr>
-        <w:pStyle w:val="Normal1"/>
-        <w:rPr/>
-      </w:pPr>
-      <w:r>
-        <w:rPr/>
+        <w:pStyle w:val="LO-normal"/>
+      </w:pPr>
+      <w:r>
         <w:t>PySImpleGUI is a simple way to create a GUI and also allow us to change and evolve the code to our likings. We could start off by updating it for more than 1 person to use. Revise original specs and update it to the standard functionality. Apply a user authentication system to ensure that only registered users can access the software.</w:t>
       </w:r>
     </w:p>
     <w:p>
       <w:pPr>
+        <w:pStyle w:val="LO-normal"/>
+        <w:rPr>
+          <w:color w:val="FF0000"/>
+        </w:rPr>
+      </w:pPr>
+      <w:r>
+        <w:rPr>
+          <w:color w:val="FF0000"/>
+        </w:rPr>
+        <w:t>What about SQLite? Does it need to be modified in any way before it can be used for this project?</w:t>
+      </w:r>
+    </w:p>
+    <w:p>
+      <w:pPr>
         <w:pStyle w:val="Heading3"/>
-        <w:rPr/>
       </w:pPr>
       <w:bookmarkStart w:id="13" w:name="_rxviw4v19qbm"/>
       <w:bookmarkEnd w:id="13"/>
       <w:r>
-        <w:rPr/>
         <w:t>4- System Design with Reuse:</w:t>
       </w:r>
     </w:p>
     <w:p>
       <w:pPr>
-        <w:pStyle w:val="Normal1"/>
-        <w:rPr/>
-      </w:pPr>
-      <w:r>
-        <w:rPr/>
+        <w:pStyle w:val="LO-normal"/>
+      </w:pPr>
+      <w:r>
         <w:t>We design the whole system and integrate SQLite by storing the necessary information for the website, such as displaying the courses, add and remove, the instructors and time, schedules, allow the students to view available courses….</w:t>
       </w:r>
     </w:p>
     <w:p>
       <w:pPr>
+        <w:pStyle w:val="LO-normal"/>
+        <w:rPr>
+          <w:color w:val="FF0000"/>
+        </w:rPr>
+      </w:pPr>
+      <w:r>
+        <w:rPr>
+          <w:color w:val="FF0000"/>
+        </w:rPr>
+        <w:t>We incorporate whatever GUI library we choose to use in this step, too.</w:t>
+      </w:r>
+    </w:p>
+    <w:p>
+      <w:pPr>
         <w:pStyle w:val="Heading3"/>
-        <w:rPr/>
       </w:pPr>
       <w:bookmarkStart w:id="14" w:name="_6syp9huuvbkd"/>
       <w:bookmarkEnd w:id="14"/>
       <w:r>
-        <w:rPr/>
         <w:t>5- Development and Integration:</w:t>
       </w:r>
     </w:p>
     <w:p>
       <w:pPr>
-        <w:pStyle w:val="Normal1"/>
-        <w:rPr/>
-      </w:pPr>
-      <w:r>
-        <w:rPr/>
+        <w:pStyle w:val="LO-normal"/>
+      </w:pPr>
+      <w:r>
         <w:t>Develop and find errors within the code before it is handed over to the users (check for duplicate enrollments, server errors, create error messages…)</w:t>
       </w:r>
     </w:p>
     <w:p>
       <w:pPr>
         <w:pStyle w:val="Heading3"/>
-        <w:rPr/>
       </w:pPr>
       <w:bookmarkStart w:id="15" w:name="_emxzb6l2sy0f"/>
       <w:bookmarkEnd w:id="15"/>
       <w:r>
-        <w:rPr/>
         <w:t>6- System Validation:</w:t>
       </w:r>
     </w:p>
     <w:p>
       <w:pPr>
-        <w:pStyle w:val="Normal1"/>
-        <w:rPr/>
-      </w:pPr>
-      <w:r>
-        <w:rPr/>
+        <w:pStyle w:val="LO-normal"/>
+      </w:pPr>
+      <w:r>
         <w:t>Ensure all features work as expected and interview the users and get feedback, make improvements based on their suggestions.</w:t>
       </w:r>
     </w:p>
+    <w:p>
+      <w:pPr>
+        <w:pStyle w:val="LO-normal"/>
+        <w:rPr>
+          <w:color w:val="FF0000"/>
+        </w:rPr>
+      </w:pPr>
+      <w:r>
+        <w:rPr>
+          <w:color w:val="FF0000"/>
+        </w:rPr>
+        <w:t>How should we make sure the features work? Should we have pre-release testers who look for errors in the system? Should we write test cases and make sure the software performs as expected?</w:t>
+      </w:r>
+    </w:p>
     <w:sectPr>
-      <w:type w:val="nextPage"/>
       <w:pgSz w:w="12240" w:h="15840"/>
-      <w:pgMar w:left="1440" w:right="1440" w:header="0" w:top="1440" w:footer="0" w:bottom="1440" w:gutter="0"/>
-      <w:pgNumType w:start="1" w:fmt="decimal"/>
-      <w:formProt w:val="false"/>
-      <w:textDirection w:val="lrTb"/>
-      <w:docGrid w:type="default" w:linePitch="100" w:charSpace="4096"/>
+      <w:pgMar w:top="1440" w:right="1440" w:bottom="1440" w:left="1440" w:header="0" w:footer="0" w:gutter="0"/>
+      <w:pgNumType w:start="1"/>
+      <w:cols w:space="720"/>
+      <w:formProt w:val="0"/>
+      <w:docGrid w:linePitch="100" w:charSpace="4096"/>
     </w:sectPr>
   </w:body>
 </w:document>
 </file>
 
 <file path=word/styles.xml><?xml version="1.0" encoding="utf-8"?>
-<w:styles xmlns:w="http://schemas.openxmlformats.org/wordprocessingml/2006/main" xmlns:w14="http://schemas.microsoft.com/office/word/2010/wordml" xmlns:mc="http://schemas.openxmlformats.org/markup-compatibility/2006" mc:Ignorable="w14">
+<w:styles xmlns:mc="http://schemas.openxmlformats.org/markup-compatibility/2006" xmlns:r="http://schemas.openxmlformats.org/officeDocument/2006/relationships" xmlns:w="http://schemas.openxmlformats.org/wordprocessingml/2006/main" xmlns:w14="http://schemas.microsoft.com/office/word/2010/wordml" xmlns:w15="http://schemas.microsoft.com/office/word/2012/wordml" xmlns:w16cex="http://schemas.microsoft.com/office/word/2018/wordml/cex" xmlns:w16cid="http://schemas.microsoft.com/office/word/2016/wordml/cid" xmlns:w16="http://schemas.microsoft.com/office/word/2018/wordml" xmlns:w16sdtdh="http://schemas.microsoft.com/office/word/2020/wordml/sdtdatahash" xmlns:w16se="http://schemas.microsoft.com/office/word/2015/wordml/symex" mc:Ignorable="w14 w15 w16se w16cid w16 w16cex w16sdtdh">
   <w:docDefaults>
     <w:rPrDefault>
       <w:rPr>
-        <w:rFonts w:ascii="Arial" w:hAnsi="Arial" w:eastAsia="Arial" w:cs="Arial"/>
+        <w:rFonts w:ascii="Arial" w:eastAsia="Arial" w:hAnsi="Arial" w:cs="Arial"/>
         <w:sz w:val="22"/>
         <w:szCs w:val="22"/>
         <w:lang w:val="en" w:eastAsia="zh-CN" w:bidi="hi-IN"/>
       </w:rPr>
     </w:rPrDefault>
-    <w:pPrDefault>
-      <w:pPr/>
-    </w:pPrDefault>
+    <w:pPrDefault/>
   </w:docDefaults>
-  <w:style w:type="paragraph" w:styleId="Normal">
+  <w:latentStyles w:defLockedState="0" w:defUIPriority="99" w:defSemiHidden="0" w:defUnhideWhenUsed="0" w:defQFormat="0" w:count="376">
+    <w:lsdException w:name="Normal" w:uiPriority="0" w:qFormat="1"/>
+    <w:lsdException w:name="heading 1" w:uiPriority="9" w:qFormat="1"/>
+    <w:lsdException w:name="heading 2" w:semiHidden="1" w:uiPriority="9" w:unhideWhenUsed="1" w:qFormat="1"/>
+    <w:lsdException w:name="heading 3" w:semiHidden="1" w:uiPriority="9" w:unhideWhenUsed="1" w:qFormat="1"/>
+    <w:lsdException w:name="heading 4" w:semiHidden="1" w:uiPriority="9" w:unhideWhenUsed="1" w:qFormat="1"/>
+    <w:lsdException w:name="heading 5" w:semiHidden="1" w:uiPriority="9" w:unhideWhenUsed="1" w:qFormat="1"/>
+    <w:lsdException w:name="heading 6" w:semiHidden="1" w:uiPriority="9" w:unhideWhenUsed="1" w:qFormat="1"/>
+    <w:lsdException w:name="heading 7" w:semiHidden="1" w:uiPriority="9" w:unhideWhenUsed="1" w:qFormat="1"/>
+    <w:lsdException w:name="heading 8" w:semiHidden="1" w:uiPriority="9" w:unhideWhenUsed="1" w:qFormat="1"/>
+    <w:lsdException w:name="heading 9" w:semiHidden="1" w:uiPriority="9" w:unhideWhenUsed="1" w:qFormat="1"/>
+    <w:lsdException w:name="index 1" w:semiHidden="1" w:unhideWhenUsed="1"/>
+    <w:lsdException w:name="index 2" w:semiHidden="1" w:unhideWhenUsed="1"/>
+    <w:lsdException w:name="index 3" w:semiHidden="1" w:unhideWhenUsed="1"/>
+    <w:lsdException w:name="index 4" w:semiHidden="1" w:unhideWhenUsed="1"/>
+    <w:lsdException w:name="index 5" w:semiHidden="1" w:unhideWhenUsed="1"/>
+    <w:lsdException w:name="index 6" w:semiHidden="1" w:unhideWhenUsed="1"/>
+    <w:lsdException w:name="index 7" w:semiHidden="1" w:unhideWhenUsed="1"/>
+    <w:lsdException w:name="index 8" w:semiHidden="1" w:unhideWhenUsed="1"/>
+    <w:lsdException w:name="index 9" w:semiHidden="1" w:unhideWhenUsed="1"/>
+    <w:lsdException w:name="toc 1" w:semiHidden="1" w:uiPriority="39" w:unhideWhenUsed="1"/>
+    <w:lsdException w:name="toc 2" w:semiHidden="1" w:uiPriority="39" w:unhideWhenUsed="1"/>
+    <w:lsdException w:name="toc 3" w:semiHidden="1" w:uiPriority="39" w:unhideWhenUsed="1"/>
+    <w:lsdException w:name="toc 4" w:semiHidden="1" w:uiPriority="39" w:unhideWhenUsed="1"/>
+    <w:lsdException w:name="toc 5" w:semiHidden="1" w:uiPriority="39" w:unhideWhenUsed="1"/>
+    <w:lsdException w:name="toc 6" w:semiHidden="1" w:uiPriority="39" w:unhideWhenUsed="1"/>
+    <w:lsdException w:name="toc 7" w:semiHidden="1" w:uiPriority="39" w:unhideWhenUsed="1"/>
+    <w:lsdException w:name="toc 8" w:semiHidden="1" w:uiPriority="39" w:unhideWhenUsed="1"/>
+    <w:lsdException w:name="toc 9" w:semiHidden="1" w:uiPriority="39" w:unhideWhenUsed="1"/>
+    <w:lsdException w:name="Normal Indent" w:semiHidden="1" w:unhideWhenUsed="1"/>
+    <w:lsdException w:name="footnote text" w:semiHidden="1" w:unhideWhenUsed="1"/>
+    <w:lsdException w:name="annotation text" w:semiHidden="1" w:unhideWhenUsed="1"/>
+    <w:lsdException w:name="header" w:semiHidden="1" w:unhideWhenUsed="1"/>
+    <w:lsdException w:name="footer" w:semiHidden="1" w:unhideWhenUsed="1"/>
+    <w:lsdException w:name="index heading" w:semiHidden="1" w:unhideWhenUsed="1"/>
+    <w:lsdException w:name="caption" w:semiHidden="1" w:uiPriority="35" w:unhideWhenUsed="1" w:qFormat="1"/>
+    <w:lsdException w:name="table of figures" w:semiHidden="1" w:unhideWhenUsed="1"/>
+    <w:lsdException w:name="envelope address" w:semiHidden="1" w:unhideWhenUsed="1"/>
+    <w:lsdException w:name="envelope return" w:semiHidden="1" w:unhideWhenUsed="1"/>
+    <w:lsdException w:name="footnote reference" w:semiHidden="1" w:unhideWhenUsed="1"/>
+    <w:lsdException w:name="annotation reference" w:semiHidden="1" w:unhideWhenUsed="1"/>
+    <w:lsdException w:name="line number" w:semiHidden="1" w:unhideWhenUsed="1"/>
+    <w:lsdException w:name="page number" w:semiHidden="1" w:unhideWhenUsed="1"/>
+    <w:lsdException w:name="endnote reference" w:semiHidden="1" w:unhideWhenUsed="1"/>
+    <w:lsdException w:name="endnote text" w:semiHidden="1" w:unhideWhenUsed="1"/>
+    <w:lsdException w:name="table of authorities" w:semiHidden="1" w:unhideWhenUsed="1"/>
+    <w:lsdException w:name="macro" w:semiHidden="1" w:unhideWhenUsed="1"/>
+    <w:lsdException w:name="toa heading" w:semiHidden="1" w:unhideWhenUsed="1"/>
+    <w:lsdException w:name="List" w:semiHidden="1" w:unhideWhenUsed="1"/>
+    <w:lsdException w:name="List Bullet" w:semiHidden="1" w:unhideWhenUsed="1"/>
+    <w:lsdException w:name="List Number" w:semiHidden="1" w:unhideWhenUsed="1"/>
+    <w:lsdException w:name="List 2" w:semiHidden="1" w:unhideWhenUsed="1"/>
+    <w:lsdException w:name="List 3" w:semiHidden="1" w:unhideWhenUsed="1"/>
+    <w:lsdException w:name="List 4" w:semiHidden="1" w:unhideWhenUsed="1"/>
+    <w:lsdException w:name="List 5" w:semiHidden="1" w:unhideWhenUsed="1"/>
+    <w:lsdException w:name="List Bullet 2" w:semiHidden="1" w:unhideWhenUsed="1"/>
+    <w:lsdException w:name="List Bullet 3" w:semiHidden="1" w:unhideWhenUsed="1"/>
+    <w:lsdException w:name="List Bullet 4" w:semiHidden="1" w:unhideWhenUsed="1"/>
+    <w:lsdException w:name="List Bullet 5" w:semiHidden="1" w:unhideWhenUsed="1"/>
+    <w:lsdException w:name="List Number 2" w:semiHidden="1" w:unhideWhenUsed="1"/>
+    <w:lsdException w:name="List Number 3" w:semiHidden="1" w:unhideWhenUsed="1"/>
+    <w:lsdException w:name="List Number 4" w:semiHidden="1" w:unhideWhenUsed="1"/>
+    <w:lsdException w:name="List Number 5" w:semiHidden="1" w:unhideWhenUsed="1"/>
+    <w:lsdException w:name="Title" w:uiPriority="10" w:qFormat="1"/>
+    <w:lsdException w:name="Closing" w:semiHidden="1" w:unhideWhenUsed="1"/>
+    <w:lsdException w:name="Signature" w:semiHidden="1" w:unhideWhenUsed="1"/>
+    <w:lsdException w:name="Default Paragraph Font" w:semiHidden="1" w:uiPriority="1" w:unhideWhenUsed="1"/>
+    <w:lsdException w:name="Body Text" w:semiHidden="1" w:unhideWhenUsed="1"/>
+    <w:lsdException w:name="Body Text Indent" w:semiHidden="1" w:unhideWhenUsed="1"/>
+    <w:lsdException w:name="List Continue" w:semiHidden="1" w:unhideWhenUsed="1"/>
+    <w:lsdException w:name="List Continue 2" w:semiHidden="1" w:unhideWhenUsed="1"/>
+    <w:lsdException w:name="List Continue 3" w:semiHidden="1" w:unhideWhenUsed="1"/>
+    <w:lsdException w:name="List Continue 4" w:semiHidden="1" w:unhideWhenUsed="1"/>
+    <w:lsdException w:name="List Continue 5" w:semiHidden="1" w:unhideWhenUsed="1"/>
+    <w:lsdException w:name="Message Header" w:semiHidden="1" w:unhideWhenUsed="1"/>
+    <w:lsdException w:name="Subtitle" w:uiPriority="11" w:qFormat="1"/>
+    <w:lsdException w:name="Salutation" w:semiHidden="1" w:unhideWhenUsed="1"/>
+    <w:lsdException w:name="Date" w:semiHidden="1" w:unhideWhenUsed="1"/>
+    <w:lsdException w:name="Body Text First Indent" w:semiHidden="1" w:unhideWhenUsed="1"/>
+    <w:lsdException w:name="Body Text First Indent 2" w:semiHidden="1" w:unhideWhenUsed="1"/>
+    <w:lsdException w:name="Note Heading" w:semiHidden="1" w:unhideWhenUsed="1"/>
+    <w:lsdException w:name="Body Text 2" w:semiHidden="1" w:unhideWhenUsed="1"/>
+    <w:lsdException w:name="Body Text 3" w:semiHidden="1" w:unhideWhenUsed="1"/>
+    <w:lsdException w:name="Body Text Indent 2" w:semiHidden="1" w:unhideWhenUsed="1"/>
+    <w:lsdException w:name="Body Text Indent 3" w:semiHidden="1" w:unhideWhenUsed="1"/>
+    <w:lsdException w:name="Block Text" w:semiHidden="1" w:unhideWhenUsed="1"/>
+    <w:lsdException w:name="Hyperlink" w:semiHidden="1" w:unhideWhenUsed="1"/>
+    <w:lsdException w:name="FollowedHyperlink" w:semiHidden="1" w:unhideWhenUsed="1"/>
+    <w:lsdException w:name="Strong" w:uiPriority="22" w:qFormat="1"/>
+    <w:lsdException w:name="Emphasis" w:uiPriority="20" w:qFormat="1"/>
+    <w:lsdException w:name="Document Map" w:semiHidden="1" w:unhideWhenUsed="1"/>
+    <w:lsdException w:name="Plain Text" w:semiHidden="1" w:unhideWhenUsed="1"/>
+    <w:lsdException w:name="E-mail Signature" w:semiHidden="1" w:unhideWhenUsed="1"/>
+    <w:lsdException w:name="HTML Top of Form" w:semiHidden="1" w:unhideWhenUsed="1"/>
+    <w:lsdException w:name="HTML Bottom of Form" w:semiHidden="1" w:unhideWhenUsed="1"/>
+    <w:lsdException w:name="Normal (Web)" w:semiHidden="1" w:unhideWhenUsed="1"/>
+    <w:lsdException w:name="HTML Acronym" w:semiHidden="1" w:unhideWhenUsed="1"/>
+    <w:lsdException w:name="HTML Address" w:semiHidden="1" w:unhideWhenUsed="1"/>
+    <w:lsdException w:name="HTML Cite" w:semiHidden="1" w:unhideWhenUsed="1"/>
+    <w:lsdException w:name="HTML Code" w:semiHidden="1" w:unhideWhenUsed="1"/>
+    <w:lsdException w:name="HTML Definition" w:semiHidden="1" w:unhideWhenUsed="1"/>
+    <w:lsdException w:name="HTML Keyboard" w:semiHidden="1" w:unhideWhenUsed="1"/>
+    <w:lsdException w:name="HTML Preformatted" w:semiHidden="1" w:unhideWhenUsed="1"/>
+    <w:lsdException w:name="HTML Sample" w:semiHidden="1" w:unhideWhenUsed="1"/>
+    <w:lsdException w:name="HTML Typewriter" w:semiHidden="1" w:unhideWhenUsed="1"/>
+    <w:lsdException w:name="HTML Variable" w:semiHidden="1" w:unhideWhenUsed="1"/>
+    <w:lsdException w:name="Normal Table" w:semiHidden="1" w:unhideWhenUsed="1"/>
+    <w:lsdException w:name="annotation subject" w:semiHidden="1" w:unhideWhenUsed="1"/>
+    <w:lsdException w:name="No List" w:semiHidden="1" w:unhideWhenUsed="1"/>
+    <w:lsdException w:name="Outline List 1" w:semiHidden="1" w:unhideWhenUsed="1"/>
+    <w:lsdException w:name="Outline List 2" w:semiHidden="1" w:unhideWhenUsed="1"/>
+    <w:lsdException w:name="Outline List 3" w:semiHidden="1" w:unhideWhenUsed="1"/>
+    <w:lsdException w:name="Table Simple 1" w:semiHidden="1" w:unhideWhenUsed="1"/>
+    <w:lsdException w:name="Table Simple 2" w:semiHidden="1" w:unhideWhenUsed="1"/>
+    <w:lsdException w:name="Table Simple 3" w:semiHidden="1" w:unhideWhenUsed="1"/>
+    <w:lsdException w:name="Table Classic 1" w:semiHidden="1" w:unhideWhenUsed="1"/>
+    <w:lsdException w:name="Table Classic 2" w:semiHidden="1" w:unhideWhenUsed="1"/>
+    <w:lsdException w:name="Table Classic 3" w:semiHidden="1" w:unhideWhenUsed="1"/>
+    <w:lsdException w:name="Table Classic 4" w:semiHidden="1" w:unhideWhenUsed="1"/>
+    <w:lsdException w:name="Table Colorful 1" w:semiHidden="1" w:unhideWhenUsed="1"/>
+    <w:lsdException w:name="Table Colorful 2" w:semiHidden="1" w:unhideWhenUsed="1"/>
+    <w:lsdException w:name="Table Colorful 3" w:semiHidden="1" w:unhideWhenUsed="1"/>
+    <w:lsdException w:name="Table Columns 1" w:semiHidden="1" w:unhideWhenUsed="1"/>
+    <w:lsdException w:name="Table Columns 2" w:semiHidden="1" w:unhideWhenUsed="1"/>
+    <w:lsdException w:name="Table Columns 3" w:semiHidden="1" w:unhideWhenUsed="1"/>
+    <w:lsdException w:name="Table Columns 4" w:semiHidden="1" w:unhideWhenUsed="1"/>
+    <w:lsdException w:name="Table Columns 5" w:semiHidden="1" w:unhideWhenUsed="1"/>
+    <w:lsdException w:name="Table Grid 1" w:semiHidden="1" w:unhideWhenUsed="1"/>
+    <w:lsdException w:name="Table Grid 2" w:semiHidden="1" w:unhideWhenUsed="1"/>
+    <w:lsdException w:name="Table Grid 3" w:semiHidden="1" w:unhideWhenUsed="1"/>
+    <w:lsdException w:name="Table Grid 4" w:semiHidden="1" w:unhideWhenUsed="1"/>
+    <w:lsdException w:name="Table Grid 5" w:semiHidden="1" w:unhideWhenUsed="1"/>
+    <w:lsdException w:name="Table Grid 6" w:semiHidden="1" w:unhideWhenUsed="1"/>
+    <w:lsdException w:name="Table Grid 7" w:semiHidden="1" w:unhideWhenUsed="1"/>
+    <w:lsdException w:name="Table Grid 8" w:semiHidden="1" w:unhideWhenUsed="1"/>
+    <w:lsdException w:name="Table List 1" w:semiHidden="1" w:unhideWhenUsed="1"/>
+    <w:lsdException w:name="Table List 2" w:semiHidden="1" w:unhideWhenUsed="1"/>
+    <w:lsdException w:name="Table List 3" w:semiHidden="1" w:unhideWhenUsed="1"/>
+    <w:lsdException w:name="Table List 4" w:semiHidden="1" w:unhideWhenUsed="1"/>
+    <w:lsdException w:name="Table List 5" w:semiHidden="1" w:unhideWhenUsed="1"/>
+    <w:lsdException w:name="Table List 6" w:semiHidden="1" w:unhideWhenUsed="1"/>
+    <w:lsdException w:name="Table List 7" w:semiHidden="1" w:unhideWhenUsed="1"/>
+    <w:lsdException w:name="Table List 8" w:semiHidden="1" w:unhideWhenUsed="1"/>
+    <w:lsdException w:name="Table 3D effects 1" w:semiHidden="1" w:unhideWhenUsed="1"/>
+    <w:lsdException w:name="Table 3D effects 2" w:semiHidden="1" w:unhideWhenUsed="1"/>
+    <w:lsdException w:name="Table 3D effects 3" w:semiHidden="1" w:unhideWhenUsed="1"/>
+    <w:lsdException w:name="Table Contemporary" w:semiHidden="1" w:unhideWhenUsed="1"/>
+    <w:lsdException w:name="Table Elegant" w:semiHidden="1" w:unhideWhenUsed="1"/>
+    <w:lsdException w:name="Table Professional" w:semiHidden="1" w:unhideWhenUsed="1"/>
+    <w:lsdException w:name="Table Subtle 1" w:semiHidden="1" w:unhideWhenUsed="1"/>
+    <w:lsdException w:name="Table Subtle 2" w:semiHidden="1" w:unhideWhenUsed="1"/>
+    <w:lsdException w:name="Table Web 1" w:semiHidden="1" w:unhideWhenUsed="1"/>
+    <w:lsdException w:name="Table Web 2" w:semiHidden="1" w:unhideWhenUsed="1"/>
+    <w:lsdException w:name="Table Web 3" w:semiHidden="1" w:unhideWhenUsed="1"/>
+    <w:lsdException w:name="Balloon Text" w:semiHidden="1" w:unhideWhenUsed="1"/>
+    <w:lsdException w:name="Table Grid" w:uiPriority="39"/>
+    <w:lsdException w:name="Table Theme" w:semiHidden="1" w:unhideWhenUsed="1"/>
+    <w:lsdException w:name="Placeholder Text" w:semiHidden="1"/>
+    <w:lsdException w:name="No Spacing" w:uiPriority="1" w:qFormat="1"/>
+    <w:lsdException w:name="Light Shading" w:uiPriority="60"/>
+    <w:lsdException w:name="Light List" w:uiPriority="61"/>
+    <w:lsdException w:name="Light Grid" w:uiPriority="62"/>
+    <w:lsdException w:name="Medium Shading 1" w:uiPriority="63"/>
+    <w:lsdException w:name="Medium Shading 2" w:uiPriority="64"/>
+    <w:lsdException w:name="Medium List 1" w:uiPriority="65"/>
+    <w:lsdException w:name="Medium List 2" w:uiPriority="66"/>
+    <w:lsdException w:name="Medium Grid 1" w:uiPriority="67"/>
+    <w:lsdException w:name="Medium Grid 2" w:uiPriority="68"/>
+    <w:lsdException w:name="Medium Grid 3" w:uiPriority="69"/>
+    <w:lsdException w:name="Dark List" w:uiPriority="70"/>
+    <w:lsdException w:name="Colorful Shading" w:uiPriority="71"/>
+    <w:lsdException w:name="Colorful List" w:uiPriority="72"/>
+    <w:lsdException w:name="Colorful Grid" w:uiPriority="73"/>
+    <w:lsdException w:name="Light Shading Accent 1" w:uiPriority="60"/>
+    <w:lsdException w:name="Light List Accent 1" w:uiPriority="61"/>
+    <w:lsdException w:name="Light Grid Accent 1" w:uiPriority="62"/>
+    <w:lsdException w:name="Medium Shading 1 Accent 1" w:uiPriority="63"/>
+    <w:lsdException w:name="Medium Shading 2 Accent 1" w:uiPriority="64"/>
+    <w:lsdException w:name="Medium List 1 Accent 1" w:uiPriority="65"/>
+    <w:lsdException w:name="Revision" w:semiHidden="1"/>
+    <w:lsdException w:name="List Paragraph" w:uiPriority="34" w:qFormat="1"/>
+    <w:lsdException w:name="Quote" w:uiPriority="29" w:qFormat="1"/>
+    <w:lsdException w:name="Intense Quote" w:uiPriority="30" w:qFormat="1"/>
+    <w:lsdException w:name="Medium List 2 Accent 1" w:uiPriority="66"/>
+    <w:lsdException w:name="Medium Grid 1 Accent 1" w:uiPriority="67"/>
+    <w:lsdException w:name="Medium Grid 2 Accent 1" w:uiPriority="68"/>
+    <w:lsdException w:name="Medium Grid 3 Accent 1" w:uiPriority="69"/>
+    <w:lsdException w:name="Dark List Accent 1" w:uiPriority="70"/>
+    <w:lsdException w:name="Colorful Shading Accent 1" w:uiPriority="71"/>
+    <w:lsdException w:name="Colorful List Accent 1" w:uiPriority="72"/>
+    <w:lsdException w:name="Colorful Grid Accent 1" w:uiPriority="73"/>
+    <w:lsdException w:name="Light Shading Accent 2" w:uiPriority="60"/>
+    <w:lsdException w:name="Light List Accent 2" w:uiPriority="61"/>
+    <w:lsdException w:name="Light Grid Accent 2" w:uiPriority="62"/>
+    <w:lsdException w:name="Medium Shading 1 Accent 2" w:uiPriority="63"/>
+    <w:lsdException w:name="Medium Shading 2 Accent 2" w:uiPriority="64"/>
+    <w:lsdException w:name="Medium List 1 Accent 2" w:uiPriority="65"/>
+    <w:lsdException w:name="Medium List 2 Accent 2" w:uiPriority="66"/>
+    <w:lsdException w:name="Medium Grid 1 Accent 2" w:uiPriority="67"/>
+    <w:lsdException w:name="Medium Grid 2 Accent 2" w:uiPriority="68"/>
+    <w:lsdException w:name="Medium Grid 3 Accent 2" w:uiPriority="69"/>
+    <w:lsdException w:name="Dark List Accent 2" w:uiPriority="70"/>
+    <w:lsdException w:name="Colorful Shading Accent 2" w:uiPriority="71"/>
+    <w:lsdException w:name="Colorful List Accent 2" w:uiPriority="72"/>
+    <w:lsdException w:name="Colorful Grid Accent 2" w:uiPriority="73"/>
+    <w:lsdException w:name="Light Shading Accent 3" w:uiPriority="60"/>
+    <w:lsdException w:name="Light List Accent 3" w:uiPriority="61"/>
+    <w:lsdException w:name="Light Grid Accent 3" w:uiPriority="62"/>
+    <w:lsdException w:name="Medium Shading 1 Accent 3" w:uiPriority="63"/>
+    <w:lsdException w:name="Medium Shading 2 Accent 3" w:uiPriority="64"/>
+    <w:lsdException w:name="Medium List 1 Accent 3" w:uiPriority="65"/>
+    <w:lsdException w:name="Medium List 2 Accent 3" w:uiPriority="66"/>
+    <w:lsdException w:name="Medium Grid 1 Accent 3" w:uiPriority="67"/>
+    <w:lsdException w:name="Medium Grid 2 Accent 3" w:uiPriority="68"/>
+    <w:lsdException w:name="Medium Grid 3 Accent 3" w:uiPriority="69"/>
+    <w:lsdException w:name="Dark List Accent 3" w:uiPriority="70"/>
+    <w:lsdException w:name="Colorful Shading Accent 3" w:uiPriority="71"/>
+    <w:lsdException w:name="Colorful List Accent 3" w:uiPriority="72"/>
+    <w:lsdException w:name="Colorful Grid Accent 3" w:uiPriority="73"/>
+    <w:lsdException w:name="Light Shading Accent 4" w:uiPriority="60"/>
+    <w:lsdException w:name="Light List Accent 4" w:uiPriority="61"/>
+    <w:lsdException w:name="Light Grid Accent 4" w:uiPriority="62"/>
+    <w:lsdException w:name="Medium Shading 1 Accent 4" w:uiPriority="63"/>
+    <w:lsdException w:name="Medium Shading 2 Accent 4" w:uiPriority="64"/>
+    <w:lsdException w:name="Medium List 1 Accent 4" w:uiPriority="65"/>
+    <w:lsdException w:name="Medium List 2 Accent 4" w:uiPriority="66"/>
+    <w:lsdException w:name="Medium Grid 1 Accent 4" w:uiPriority="67"/>
+    <w:lsdException w:name="Medium Grid 2 Accent 4" w:uiPriority="68"/>
+    <w:lsdException w:name="Medium Grid 3 Accent 4" w:uiPriority="69"/>
+    <w:lsdException w:name="Dark List Accent 4" w:uiPriority="70"/>
+    <w:lsdException w:name="Colorful Shading Accent 4" w:uiPriority="71"/>
+    <w:lsdException w:name="Colorful List Accent 4" w:uiPriority="72"/>
+    <w:lsdException w:name="Colorful Grid Accent 4" w:uiPriority="73"/>
+    <w:lsdException w:name="Light Shading Accent 5" w:uiPriority="60"/>
+    <w:lsdException w:name="Light List Accent 5" w:uiPriority="61"/>
+    <w:lsdException w:name="Light Grid Accent 5" w:uiPriority="62"/>
+    <w:lsdException w:name="Medium Shading 1 Accent 5" w:uiPriority="63"/>
+    <w:lsdException w:name="Medium Shading 2 Accent 5" w:uiPriority="64"/>
+    <w:lsdException w:name="Medium List 1 Accent 5" w:uiPriority="65"/>
+    <w:lsdException w:name="Medium List 2 Accent 5" w:uiPriority="66"/>
+    <w:lsdException w:name="Medium Grid 1 Accent 5" w:uiPriority="67"/>
+    <w:lsdException w:name="Medium Grid 2 Accent 5" w:uiPriority="68"/>
+    <w:lsdException w:name="Medium Grid 3 Accent 5" w:uiPriority="69"/>
+    <w:lsdException w:name="Dark List Accent 5" w:uiPriority="70"/>
+    <w:lsdException w:name="Colorful Shading Accent 5" w:uiPriority="71"/>
+    <w:lsdException w:name="Colorful List Accent 5" w:uiPriority="72"/>
+    <w:lsdException w:name="Colorful Grid Accent 5" w:uiPriority="73"/>
+    <w:lsdException w:name="Light Shading Accent 6" w:uiPriority="60"/>
+    <w:lsdException w:name="Light List Accent 6" w:uiPriority="61"/>
+    <w:lsdException w:name="Light Grid Accent 6" w:uiPriority="62"/>
+    <w:lsdException w:name="Medium Shading 1 Accent 6" w:uiPriority="63"/>
+    <w:lsdException w:name="Medium Shading 2 Accent 6" w:uiPriority="64"/>
+    <w:lsdException w:name="Medium List 1 Accent 6" w:uiPriority="65"/>
+    <w:lsdException w:name="Medium List 2 Accent 6" w:uiPriority="66"/>
+    <w:lsdException w:name="Medium Grid 1 Accent 6" w:uiPriority="67"/>
+    <w:lsdException w:name="Medium Grid 2 Accent 6" w:uiPriority="68"/>
+    <w:lsdException w:name="Medium Grid 3 Accent 6" w:uiPriority="69"/>
+    <w:lsdException w:name="Dark List Accent 6" w:uiPriority="70"/>
+    <w:lsdException w:name="Colorful Shading Accent 6" w:uiPriority="71"/>
+    <w:lsdException w:name="Colorful List Accent 6" w:uiPriority="72"/>
+    <w:lsdException w:name="Colorful Grid Accent 6" w:uiPriority="73"/>
+    <w:lsdException w:name="Subtle Emphasis" w:uiPriority="19" w:qFormat="1"/>
+    <w:lsdException w:name="Intense Emphasis" w:uiPriority="21" w:qFormat="1"/>
+    <w:lsdException w:name="Subtle Reference" w:uiPriority="31" w:qFormat="1"/>
+    <w:lsdException w:name="Intense Reference" w:uiPriority="32" w:qFormat="1"/>
+    <w:lsdException w:name="Book Title" w:uiPriority="33" w:qFormat="1"/>
+    <w:lsdException w:name="Bibliography" w:semiHidden="1" w:uiPriority="37" w:unhideWhenUsed="1"/>
+    <w:lsdException w:name="TOC Heading" w:semiHidden="1" w:uiPriority="39" w:unhideWhenUsed="1" w:qFormat="1"/>
+    <w:lsdException w:name="Plain Table 1" w:uiPriority="41"/>
+    <w:lsdException w:name="Plain Table 2" w:uiPriority="42"/>
+    <w:lsdException w:name="Plain Table 3" w:uiPriority="43"/>
+    <w:lsdException w:name="Plain Table 4" w:uiPriority="44"/>
+    <w:lsdException w:name="Plain Table 5" w:uiPriority="45"/>
+    <w:lsdException w:name="Grid Table Light" w:uiPriority="40"/>
+    <w:lsdException w:name="Grid Table 1 Light" w:uiPriority="46"/>
+    <w:lsdException w:name="Grid Table 2" w:uiPriority="47"/>
+    <w:lsdException w:name="Grid Table 3" w:uiPriority="48"/>
+    <w:lsdException w:name="Grid Table 4" w:uiPriority="49"/>
+    <w:lsdException w:name="Grid Table 5 Dark" w:uiPriority="50"/>
+    <w:lsdException w:name="Grid Table 6 Colorful" w:uiPriority="51"/>
+    <w:lsdException w:name="Grid Table 7 Colorful" w:uiPriority="52"/>
+    <w:lsdException w:name="Grid Table 1 Light Accent 1" w:uiPriority="46"/>
+    <w:lsdException w:name="Grid Table 2 Accent 1" w:uiPriority="47"/>
+    <w:lsdException w:name="Grid Table 3 Accent 1" w:uiPriority="48"/>
+    <w:lsdException w:name="Grid Table 4 Accent 1" w:uiPriority="49"/>
+    <w:lsdException w:name="Grid Table 5 Dark Accent 1" w:uiPriority="50"/>
+    <w:lsdException w:name="Grid Table 6 Colorful Accent 1" w:uiPriority="51"/>
+    <w:lsdException w:name="Grid Table 7 Colorful Accent 1" w:uiPriority="52"/>
+    <w:lsdException w:name="Grid Table 1 Light Accent 2" w:uiPriority="46"/>
+    <w:lsdException w:name="Grid Table 2 Accent 2" w:uiPriority="47"/>
+    <w:lsdException w:name="Grid Table 3 Accent 2" w:uiPriority="48"/>
+    <w:lsdException w:name="Grid Table 4 Accent 2" w:uiPriority="49"/>
+    <w:lsdException w:name="Grid Table 5 Dark Accent 2" w:uiPriority="50"/>
+    <w:lsdException w:name="Grid Table 6 Colorful Accent 2" w:uiPriority="51"/>
+    <w:lsdException w:name="Grid Table 7 Colorful Accent 2" w:uiPriority="52"/>
+    <w:lsdException w:name="Grid Table 1 Light Accent 3" w:uiPriority="46"/>
+    <w:lsdException w:name="Grid Table 2 Accent 3" w:uiPriority="47"/>
+    <w:lsdException w:name="Grid Table 3 Accent 3" w:uiPriority="48"/>
+    <w:lsdException w:name="Grid Table 4 Accent 3" w:uiPriority="49"/>
+    <w:lsdException w:name="Grid Table 5 Dark Accent 3" w:uiPriority="50"/>
+    <w:lsdException w:name="Grid Table 6 Colorful Accent 3" w:uiPriority="51"/>
+    <w:lsdException w:name="Grid Table 7 Colorful Accent 3" w:uiPriority="52"/>
+    <w:lsdException w:name="Grid Table 1 Light Accent 4" w:uiPriority="46"/>
+    <w:lsdException w:name="Grid Table 2 Accent 4" w:uiPriority="47"/>
+    <w:lsdException w:name="Grid Table 3 Accent 4" w:uiPriority="48"/>
+    <w:lsdException w:name="Grid Table 4 Accent 4" w:uiPriority="49"/>
+    <w:lsdException w:name="Grid Table 5 Dark Accent 4" w:uiPriority="50"/>
+    <w:lsdException w:name="Grid Table 6 Colorful Accent 4" w:uiPriority="51"/>
+    <w:lsdException w:name="Grid Table 7 Colorful Accent 4" w:uiPriority="52"/>
+    <w:lsdException w:name="Grid Table 1 Light Accent 5" w:uiPriority="46"/>
+    <w:lsdException w:name="Grid Table 2 Accent 5" w:uiPriority="47"/>
+    <w:lsdException w:name="Grid Table 3 Accent 5" w:uiPriority="48"/>
+    <w:lsdException w:name="Grid Table 4 Accent 5" w:uiPriority="49"/>
+    <w:lsdException w:name="Grid Table 5 Dark Accent 5" w:uiPriority="50"/>
+    <w:lsdException w:name="Grid Table 6 Colorful Accent 5" w:uiPriority="51"/>
+    <w:lsdException w:name="Grid Table 7 Colorful Accent 5" w:uiPriority="52"/>
+    <w:lsdException w:name="Grid Table 1 Light Accent 6" w:uiPriority="46"/>
+    <w:lsdException w:name="Grid Table 2 Accent 6" w:uiPriority="47"/>
+    <w:lsdException w:name="Grid Table 3 Accent 6" w:uiPriority="48"/>
+    <w:lsdException w:name="Grid Table 4 Accent 6" w:uiPriority="49"/>
+    <w:lsdException w:name="Grid Table 5 Dark Accent 6" w:uiPriority="50"/>
+    <w:lsdException w:name="Grid Table 6 Colorful Accent 6" w:uiPriority="51"/>
+    <w:lsdException w:name="Grid Table 7 Colorful Accent 6" w:uiPriority="52"/>
+    <w:lsdException w:name="List Table 1 Light" w:uiPriority="46"/>
+    <w:lsdException w:name="List Table 2" w:uiPriority="47"/>
+    <w:lsdException w:name="List Table 3" w:uiPriority="48"/>
+    <w:lsdException w:name="List Table 4" w:uiPriority="49"/>
+    <w:lsdException w:name="List Table 5 Dark" w:uiPriority="50"/>
+    <w:lsdException w:name="List Table 6 Colorful" w:uiPriority="51"/>
+    <w:lsdException w:name="List Table 7 Colorful" w:uiPriority="52"/>
+    <w:lsdException w:name="List Table 1 Light Accent 1" w:uiPriority="46"/>
+    <w:lsdException w:name="List Table 2 Accent 1" w:uiPriority="47"/>
+    <w:lsdException w:name="List Table 3 Accent 1" w:uiPriority="48"/>
+    <w:lsdException w:name="List Table 4 Accent 1" w:uiPriority="49"/>
+    <w:lsdException w:name="List Table 5 Dark Accent 1" w:uiPriority="50"/>
+    <w:lsdException w:name="List Table 6 Colorful Accent 1" w:uiPriority="51"/>
+    <w:lsdException w:name="List Table 7 Colorful Accent 1" w:uiPriority="52"/>
+    <w:lsdException w:name="List Table 1 Light Accent 2" w:uiPriority="46"/>
+    <w:lsdException w:name="List Table 2 Accent 2" w:uiPriority="47"/>
+    <w:lsdException w:name="List Table 3 Accent 2" w:uiPriority="48"/>
+    <w:lsdException w:name="List Table 4 Accent 2" w:uiPriority="49"/>
+    <w:lsdException w:name="List Table 5 Dark Accent 2" w:uiPriority="50"/>
+    <w:lsdException w:name="List Table 6 Colorful Accent 2" w:uiPriority="51"/>
+    <w:lsdException w:name="List Table 7 Colorful Accent 2" w:uiPriority="52"/>
+    <w:lsdException w:name="List Table 1 Light Accent 3" w:uiPriority="46"/>
+    <w:lsdException w:name="List Table 2 Accent 3" w:uiPriority="47"/>
+    <w:lsdException w:name="List Table 3 Accent 3" w:uiPriority="48"/>
+    <w:lsdException w:name="List Table 4 Accent 3" w:uiPriority="49"/>
+    <w:lsdException w:name="List Table 5 Dark Accent 3" w:uiPriority="50"/>
+    <w:lsdException w:name="List Table 6 Colorful Accent 3" w:uiPriority="51"/>
+    <w:lsdException w:name="List Table 7 Colorful Accent 3" w:uiPriority="52"/>
+    <w:lsdException w:name="List Table 1 Light Accent 4" w:uiPriority="46"/>
+    <w:lsdException w:name="List Table 2 Accent 4" w:uiPriority="47"/>
+    <w:lsdException w:name="List Table 3 Accent 4" w:uiPriority="48"/>
+    <w:lsdException w:name="List Table 4 Accent 4" w:uiPriority="49"/>
+    <w:lsdException w:name="List Table 5 Dark Accent 4" w:uiPriority="50"/>
+    <w:lsdException w:name="List Table 6 Colorful Accent 4" w:uiPriority="51"/>
+    <w:lsdException w:name="List Table 7 Colorful Accent 4" w:uiPriority="52"/>
+    <w:lsdException w:name="List Table 1 Light Accent 5" w:uiPriority="46"/>
+    <w:lsdException w:name="List Table 2 Accent 5" w:uiPriority="47"/>
+    <w:lsdException w:name="List Table 3 Accent 5" w:uiPriority="48"/>
+    <w:lsdException w:name="List Table 4 Accent 5" w:uiPriority="49"/>
+    <w:lsdException w:name="List Table 5 Dark Accent 5" w:uiPriority="50"/>
+    <w:lsdException w:name="List Table 6 Colorful Accent 5" w:uiPriority="51"/>
+    <w:lsdException w:name="List Table 7 Colorful Accent 5" w:uiPriority="52"/>
+    <w:lsdException w:name="List Table 1 Light Accent 6" w:uiPriority="46"/>
+    <w:lsdException w:name="List Table 2 Accent 6" w:uiPriority="47"/>
+    <w:lsdException w:name="List Table 3 Accent 6" w:uiPriority="48"/>
+    <w:lsdException w:name="List Table 4 Accent 6" w:uiPriority="49"/>
+    <w:lsdException w:name="List Table 5 Dark Accent 6" w:uiPriority="50"/>
+    <w:lsdException w:name="List Table 6 Colorful Accent 6" w:uiPriority="51"/>
+    <w:lsdException w:name="List Table 7 Colorful Accent 6" w:uiPriority="52"/>
+    <w:lsdException w:name="Mention" w:semiHidden="1" w:unhideWhenUsed="1"/>
+    <w:lsdException w:name="Smart Hyperlink" w:semiHidden="1" w:unhideWhenUsed="1"/>
+    <w:lsdException w:name="Hashtag" w:semiHidden="1" w:unhideWhenUsed="1"/>
+    <w:lsdException w:name="Unresolved Mention" w:semiHidden="1" w:unhideWhenUsed="1"/>
+    <w:lsdException w:name="Smart Link" w:semiHidden="1" w:unhideWhenUsed="1"/>
+  </w:latentStyles>
+  <w:style w:type="paragraph" w:default="1" w:styleId="Normal">
     <w:name w:val="Normal"/>
     <w:qFormat/>
     <w:pPr>
-      <w:widowControl/>
-      <w:bidi w:val="0"/>
-      <w:spacing w:lineRule="auto" w:line="276"/>
-      <w:jc w:val="left"/>
+      <w:spacing w:line="276" w:lineRule="auto"/>
     </w:pPr>
-    <w:rPr>
-      <w:rFonts w:ascii="Arial" w:hAnsi="Arial" w:eastAsia="Arial" w:cs="Arial"/>
-      <w:color w:val="auto"/>
-      <w:kern w:val="0"/>
-      <w:sz w:val="22"/>
-      <w:szCs w:val="22"/>
-      <w:lang w:val="en" w:eastAsia="zh-CN" w:bidi="hi-IN"/>
-    </w:rPr>
   </w:style>
   <w:style w:type="paragraph" w:styleId="Heading1">
-    <w:name w:val="Heading 1"/>
-    <w:basedOn w:val="Normal1"/>
-    <w:next w:val="Normal1"/>
+    <w:name w:val="heading 1"/>
+    <w:basedOn w:val="LO-normal"/>
+    <w:next w:val="LO-normal"/>
+    <w:uiPriority w:val="9"/>
     <w:qFormat/>
     <w:pPr>
-      <w:keepNext w:val="true"/>
+      <w:keepNext/>
       <w:keepLines/>
-      <w:pageBreakBefore w:val="false"/>
-      <w:spacing w:lineRule="auto" w:line="240" w:before="400" w:after="120"/>
+      <w:spacing w:before="400" w:after="120" w:line="240" w:lineRule="auto"/>
+      <w:outlineLvl w:val="0"/>
     </w:pPr>
     <w:rPr>
       <w:sz w:val="40"/>
@@ -551,50 +1024,55 @@
     </w:rPr>
   </w:style>
   <w:style w:type="paragraph" w:styleId="Heading2">
-    <w:name w:val="Heading 2"/>
-    <w:basedOn w:val="Normal1"/>
-    <w:next w:val="Normal1"/>
+    <w:name w:val="heading 2"/>
+    <w:basedOn w:val="LO-normal"/>
+    <w:next w:val="LO-normal"/>
+    <w:uiPriority w:val="9"/>
+    <w:unhideWhenUsed/>
     <w:qFormat/>
     <w:pPr>
-      <w:keepNext w:val="true"/>
+      <w:keepNext/>
       <w:keepLines/>
-      <w:pageBreakBefore w:val="false"/>
-      <w:spacing w:lineRule="auto" w:line="240" w:before="360" w:after="120"/>
+      <w:spacing w:before="360" w:after="120" w:line="240" w:lineRule="auto"/>
+      <w:outlineLvl w:val="1"/>
     </w:pPr>
     <w:rPr>
-      <w:b w:val="false"/>
       <w:sz w:val="32"/>
       <w:szCs w:val="32"/>
     </w:rPr>
   </w:style>
   <w:style w:type="paragraph" w:styleId="Heading3">
-    <w:name w:val="Heading 3"/>
-    <w:basedOn w:val="Normal1"/>
-    <w:next w:val="Normal1"/>
+    <w:name w:val="heading 3"/>
+    <w:basedOn w:val="LO-normal"/>
+    <w:next w:val="LO-normal"/>
+    <w:uiPriority w:val="9"/>
+    <w:unhideWhenUsed/>
     <w:qFormat/>
     <w:pPr>
-      <w:keepNext w:val="true"/>
+      <w:keepNext/>
       <w:keepLines/>
-      <w:pageBreakBefore w:val="false"/>
-      <w:spacing w:lineRule="auto" w:line="240" w:before="320" w:after="80"/>
+      <w:spacing w:before="320" w:after="80" w:line="240" w:lineRule="auto"/>
+      <w:outlineLvl w:val="2"/>
     </w:pPr>
     <w:rPr>
-      <w:b w:val="false"/>
       <w:color w:val="434343"/>
       <w:sz w:val="28"/>
       <w:szCs w:val="28"/>
     </w:rPr>
   </w:style>
   <w:style w:type="paragraph" w:styleId="Heading4">
-    <w:name w:val="Heading 4"/>
-    <w:basedOn w:val="Normal1"/>
-    <w:next w:val="Normal1"/>
+    <w:name w:val="heading 4"/>
+    <w:basedOn w:val="LO-normal"/>
+    <w:next w:val="LO-normal"/>
+    <w:uiPriority w:val="9"/>
+    <w:semiHidden/>
+    <w:unhideWhenUsed/>
     <w:qFormat/>
     <w:pPr>
-      <w:keepNext w:val="true"/>
+      <w:keepNext/>
       <w:keepLines/>
-      <w:pageBreakBefore w:val="false"/>
-      <w:spacing w:lineRule="auto" w:line="240" w:before="280" w:after="80"/>
+      <w:spacing w:before="280" w:after="80" w:line="240" w:lineRule="auto"/>
+      <w:outlineLvl w:val="3"/>
     </w:pPr>
     <w:rPr>
       <w:color w:val="666666"/>
@@ -603,41 +1081,70 @@
     </w:rPr>
   </w:style>
   <w:style w:type="paragraph" w:styleId="Heading5">
-    <w:name w:val="Heading 5"/>
-    <w:basedOn w:val="Normal1"/>
-    <w:next w:val="Normal1"/>
+    <w:name w:val="heading 5"/>
+    <w:basedOn w:val="LO-normal"/>
+    <w:next w:val="LO-normal"/>
+    <w:uiPriority w:val="9"/>
+    <w:semiHidden/>
+    <w:unhideWhenUsed/>
     <w:qFormat/>
     <w:pPr>
-      <w:keepNext w:val="true"/>
+      <w:keepNext/>
       <w:keepLines/>
-      <w:pageBreakBefore w:val="false"/>
-      <w:spacing w:lineRule="auto" w:line="240" w:before="240" w:after="80"/>
+      <w:spacing w:before="240" w:after="80" w:line="240" w:lineRule="auto"/>
+      <w:outlineLvl w:val="4"/>
     </w:pPr>
     <w:rPr>
       <w:color w:val="666666"/>
-      <w:sz w:val="22"/>
-      <w:szCs w:val="22"/>
     </w:rPr>
   </w:style>
   <w:style w:type="paragraph" w:styleId="Heading6">
-    <w:name w:val="Heading 6"/>
-    <w:basedOn w:val="Normal1"/>
-    <w:next w:val="Normal1"/>
+    <w:name w:val="heading 6"/>
+    <w:basedOn w:val="LO-normal"/>
+    <w:next w:val="LO-normal"/>
+    <w:uiPriority w:val="9"/>
+    <w:semiHidden/>
+    <w:unhideWhenUsed/>
     <w:qFormat/>
     <w:pPr>
-      <w:keepNext w:val="true"/>
+      <w:keepNext/>
       <w:keepLines/>
-      <w:pageBreakBefore w:val="false"/>
-      <w:spacing w:lineRule="auto" w:line="240" w:before="240" w:after="80"/>
+      <w:spacing w:before="240" w:after="80" w:line="240" w:lineRule="auto"/>
+      <w:outlineLvl w:val="5"/>
     </w:pPr>
     <w:rPr>
       <w:i/>
       <w:color w:val="666666"/>
-      <w:sz w:val="22"/>
-      <w:szCs w:val="22"/>
     </w:rPr>
   </w:style>
-  <w:style w:type="character" w:styleId="ListLabel1">
+  <w:style w:type="character" w:default="1" w:styleId="DefaultParagraphFont">
+    <w:name w:val="Default Paragraph Font"/>
+    <w:uiPriority w:val="1"/>
+    <w:semiHidden/>
+    <w:unhideWhenUsed/>
+  </w:style>
+  <w:style w:type="table" w:default="1" w:styleId="TableNormal">
+    <w:name w:val="Normal Table"/>
+    <w:uiPriority w:val="99"/>
+    <w:semiHidden/>
+    <w:unhideWhenUsed/>
+    <w:tblPr>
+      <w:tblInd w:w="0" w:type="dxa"/>
+      <w:tblCellMar>
+        <w:top w:w="0" w:type="dxa"/>
+        <w:left w:w="108" w:type="dxa"/>
+        <w:bottom w:w="0" w:type="dxa"/>
+        <w:right w:w="108" w:type="dxa"/>
+      </w:tblCellMar>
+    </w:tblPr>
+  </w:style>
+  <w:style w:type="numbering" w:default="1" w:styleId="NoList">
+    <w:name w:val="No List"/>
+    <w:uiPriority w:val="99"/>
+    <w:semiHidden/>
+    <w:unhideWhenUsed/>
+  </w:style>
+  <w:style w:type="character" w:customStyle="1" w:styleId="ListLabel1">
     <w:name w:val="ListLabel 1"/>
     <w:qFormat/>
     <w:rPr>
@@ -645,47 +1152,45 @@
       <w:u w:val="single"/>
     </w:rPr>
   </w:style>
-  <w:style w:type="character" w:styleId="InternetLink">
+  <w:style w:type="character" w:customStyle="1" w:styleId="InternetLink">
     <w:name w:val="Internet Link"/>
     <w:rPr>
       <w:color w:val="000080"/>
       <w:u w:val="single"/>
-      <w:lang w:val="zxx" w:eastAsia="zxx" w:bidi="zxx"/>
+      <w:lang/>
     </w:rPr>
   </w:style>
-  <w:style w:type="paragraph" w:styleId="Heading">
+  <w:style w:type="paragraph" w:customStyle="1" w:styleId="Heading">
     <w:name w:val="Heading"/>
     <w:basedOn w:val="Normal"/>
-    <w:next w:val="TextBody"/>
+    <w:next w:val="BodyText"/>
     <w:qFormat/>
     <w:pPr>
-      <w:keepNext w:val="true"/>
+      <w:keepNext/>
       <w:spacing w:before="240" w:after="120"/>
     </w:pPr>
     <w:rPr>
-      <w:rFonts w:ascii="Arial" w:hAnsi="Arial" w:eastAsia="Microsoft YaHei" w:cs="Arial Unicode MS"/>
+      <w:rFonts w:eastAsia="Microsoft YaHei" w:cs="Arial Unicode MS"/>
       <w:sz w:val="28"/>
       <w:szCs w:val="28"/>
     </w:rPr>
   </w:style>
-  <w:style w:type="paragraph" w:styleId="TextBody">
+  <w:style w:type="paragraph" w:styleId="BodyText">
     <w:name w:val="Body Text"/>
     <w:basedOn w:val="Normal"/>
     <w:pPr>
-      <w:spacing w:lineRule="auto" w:line="276" w:before="0" w:after="140"/>
+      <w:spacing w:after="140"/>
     </w:pPr>
-    <w:rPr/>
   </w:style>
   <w:style w:type="paragraph" w:styleId="List">
     <w:name w:val="List"/>
-    <w:basedOn w:val="TextBody"/>
-    <w:pPr/>
+    <w:basedOn w:val="BodyText"/>
     <w:rPr>
       <w:rFonts w:cs="Arial Unicode MS"/>
     </w:rPr>
   </w:style>
   <w:style w:type="paragraph" w:styleId="Caption">
-    <w:name w:val="Caption"/>
+    <w:name w:val="caption"/>
     <w:basedOn w:val="Normal"/>
     <w:qFormat/>
     <w:pPr>
@@ -700,7 +1205,7 @@
       <w:szCs w:val="24"/>
     </w:rPr>
   </w:style>
-  <w:style w:type="paragraph" w:styleId="Index">
+  <w:style w:type="paragraph" w:customStyle="1" w:styleId="Index">
     <w:name w:val="Index"/>
     <w:basedOn w:val="Normal"/>
     <w:qFormat/>
@@ -711,34 +1216,23 @@
       <w:rFonts w:cs="Arial Unicode MS"/>
     </w:rPr>
   </w:style>
-  <w:style w:type="paragraph" w:styleId="Normal1" w:default="1">
+  <w:style w:type="paragraph" w:customStyle="1" w:styleId="LO-normal">
     <w:name w:val="LO-normal"/>
     <w:qFormat/>
     <w:pPr>
-      <w:widowControl/>
-      <w:bidi w:val="0"/>
-      <w:spacing w:lineRule="auto" w:line="276"/>
-      <w:jc w:val="left"/>
+      <w:spacing w:line="276" w:lineRule="auto"/>
     </w:pPr>
-    <w:rPr>
-      <w:rFonts w:ascii="Arial" w:hAnsi="Arial" w:eastAsia="Arial" w:cs="Arial"/>
-      <w:color w:val="auto"/>
-      <w:kern w:val="0"/>
-      <w:sz w:val="22"/>
-      <w:szCs w:val="22"/>
-      <w:lang w:val="en" w:eastAsia="zh-CN" w:bidi="hi-IN"/>
-    </w:rPr>
   </w:style>
   <w:style w:type="paragraph" w:styleId="Title">
     <w:name w:val="Title"/>
-    <w:basedOn w:val="Normal1"/>
-    <w:next w:val="Normal1"/>
+    <w:basedOn w:val="LO-normal"/>
+    <w:next w:val="LO-normal"/>
+    <w:uiPriority w:val="10"/>
     <w:qFormat/>
     <w:pPr>
-      <w:keepNext w:val="true"/>
+      <w:keepNext/>
       <w:keepLines/>
-      <w:pageBreakBefore w:val="false"/>
-      <w:spacing w:lineRule="auto" w:line="240" w:before="0" w:after="60"/>
+      <w:spacing w:after="60" w:line="240" w:lineRule="auto"/>
     </w:pPr>
     <w:rPr>
       <w:sz w:val="52"/>
@@ -747,25 +1241,20 @@
   </w:style>
   <w:style w:type="paragraph" w:styleId="Subtitle">
     <w:name w:val="Subtitle"/>
-    <w:basedOn w:val="Normal1"/>
-    <w:next w:val="Normal1"/>
+    <w:basedOn w:val="LO-normal"/>
+    <w:next w:val="LO-normal"/>
+    <w:uiPriority w:val="11"/>
     <w:qFormat/>
     <w:pPr>
-      <w:keepNext w:val="true"/>
+      <w:keepNext/>
       <w:keepLines/>
-      <w:pageBreakBefore w:val="false"/>
-      <w:spacing w:lineRule="auto" w:line="240" w:before="0" w:after="320"/>
+      <w:spacing w:after="320" w:line="240" w:lineRule="auto"/>
     </w:pPr>
     <w:rPr>
-      <w:rFonts w:ascii="Arial" w:hAnsi="Arial" w:eastAsia="Arial" w:cs="Arial"/>
-      <w:i w:val="false"/>
       <w:color w:val="666666"/>
       <w:sz w:val="30"/>
       <w:szCs w:val="30"/>
     </w:rPr>
-  </w:style>
-  <w:style w:type="table" w:default="1" w:styleId="TableNormal">
-    <w:name w:val="Table Normal"/>
   </w:style>
 </w:styles>
 </file>

</xml_diff>